<commit_message>
fr and nfr amendments
</commit_message>
<xml_diff>
--- a/Functional Requirements Draft.docx
+++ b/Functional Requirements Draft.docx
@@ -21,8 +21,14 @@
           <w:ilvl w:val="0"/>
           <w:numId w:val="2"/>
         </w:numPr>
+        <w:rPr>
+          <w:highlight w:val="yellow"/>
+        </w:rPr>
       </w:pPr>
       <w:r>
+        <w:rPr>
+          <w:highlight w:val="yellow"/>
+        </w:rPr>
         <w:t>Clinicians should be able to log into the database and access the information</w:t>
       </w:r>
     </w:p>
@@ -33,9 +39,15 @@
           <w:ilvl w:val="0"/>
           <w:numId w:val="2"/>
         </w:numPr>
+        <w:rPr>
+          <w:highlight w:val="yellow"/>
+        </w:rPr>
       </w:pPr>
       <w:r>
-        <w:t>All mouse movements and clicks should be logged while the tests are being taken</w:t>
+        <w:rPr>
+          <w:highlight w:val="yellow"/>
+        </w:rPr>
+        <w:t>All resources should be royalty free and conforming to the GNU General Public License (GPL)</w:t>
       </w:r>
     </w:p>
     <w:p>
@@ -45,9 +57,15 @@
           <w:ilvl w:val="0"/>
           <w:numId w:val="2"/>
         </w:numPr>
+        <w:rPr>
+          <w:highlight w:val="yellow"/>
+        </w:rPr>
       </w:pPr>
       <w:r>
-        <w:t>All resources should be royalty free and conforming to the GNU General Public License (GPL)</w:t>
+        <w:rPr>
+          <w:highlight w:val="yellow"/>
+        </w:rPr>
+        <w:t>Users should be able to choose their language and selection of road signs</w:t>
       </w:r>
     </w:p>
     <w:p>
@@ -59,7 +77,7 @@
         </w:numPr>
       </w:pPr>
       <w:r>
-        <w:t>Users should be able to choose their language and selection of road signs</w:t>
+        <w:t>The result calculation algorithm should be able to be switched depending on the patient’s ailment</w:t>
       </w:r>
     </w:p>
     <w:p>
@@ -69,9 +87,15 @@
           <w:ilvl w:val="0"/>
           <w:numId w:val="2"/>
         </w:numPr>
+        <w:rPr>
+          <w:highlight w:val="yellow"/>
+        </w:rPr>
       </w:pPr>
       <w:r>
-        <w:t>The result calculation algorithm should be able to be switched depending on the patient’s ailment</w:t>
+        <w:rPr>
+          <w:highlight w:val="yellow"/>
+        </w:rPr>
+        <w:t>Tests should be administered in the order provided in the SDSA manual</w:t>
       </w:r>
     </w:p>
     <w:p>
@@ -81,9 +105,15 @@
           <w:ilvl w:val="0"/>
           <w:numId w:val="2"/>
         </w:numPr>
+        <w:rPr>
+          <w:highlight w:val="yellow"/>
+        </w:rPr>
       </w:pPr>
       <w:r>
-        <w:t>Tests should be administered in the order provided in the SDSA manual</w:t>
+        <w:rPr>
+          <w:highlight w:val="yellow"/>
+        </w:rPr>
+        <w:t>Feedback about performance should only be provided at the end of the session</w:t>
       </w:r>
     </w:p>
     <w:p>
@@ -93,9 +123,15 @@
           <w:ilvl w:val="0"/>
           <w:numId w:val="2"/>
         </w:numPr>
+        <w:rPr>
+          <w:highlight w:val="yellow"/>
+        </w:rPr>
       </w:pPr>
       <w:r>
-        <w:t>Feedback about performance should only be provided at the end of the session</w:t>
+        <w:rPr>
+          <w:highlight w:val="yellow"/>
+        </w:rPr>
+        <w:t>The instructions provided for each test should be the ones used in the SDSA manual</w:t>
       </w:r>
     </w:p>
     <w:p>
@@ -105,9 +141,15 @@
           <w:ilvl w:val="0"/>
           <w:numId w:val="2"/>
         </w:numPr>
+        <w:rPr>
+          <w:highlight w:val="yellow"/>
+        </w:rPr>
       </w:pPr>
       <w:r>
-        <w:t>The instructions provided for each test should be the ones used in the SDSA manual</w:t>
+        <w:rPr>
+          <w:highlight w:val="yellow"/>
+        </w:rPr>
+        <w:t>Instructions can be repeated once if required</w:t>
       </w:r>
     </w:p>
     <w:p>
@@ -117,9 +159,15 @@
           <w:ilvl w:val="0"/>
           <w:numId w:val="2"/>
         </w:numPr>
+        <w:rPr>
+          <w:highlight w:val="yellow"/>
+        </w:rPr>
       </w:pPr>
       <w:r>
-        <w:t>Instructions can be repeated once if required</w:t>
+        <w:rPr>
+          <w:highlight w:val="yellow"/>
+        </w:rPr>
+        <w:t>The patient will have a set time to complete tests based on SDSA manual (15m, 5m, 5m and 3m)</w:t>
       </w:r>
     </w:p>
     <w:p>
@@ -129,31 +177,710 @@
           <w:ilvl w:val="0"/>
           <w:numId w:val="2"/>
         </w:numPr>
+        <w:rPr>
+          <w:highlight w:val="yellow"/>
+        </w:rPr>
       </w:pPr>
       <w:r>
-        <w:t>The patient will have a set time to complete tests based on SDSA manual (15m, 5m, 5m and 3m)</w:t>
-      </w:r>
-      <w:bookmarkStart w:id="0" w:name="_GoBack"/>
-      <w:bookmarkEnd w:id="0"/>
-    </w:p>
-    <w:p>
-      <w:pPr>
-        <w:pStyle w:val="ListParagraph"/>
-        <w:numPr>
-          <w:ilvl w:val="0"/>
-          <w:numId w:val="2"/>
-        </w:numPr>
-      </w:pPr>
-      <w:r>
+        <w:rPr>
+          <w:highlight w:val="yellow"/>
+        </w:rPr>
         <w:t>The cards should be shuffled in both matrices tests</w:t>
       </w:r>
       <w:r>
-        <w:t xml:space="preserve"> </w:t>
-      </w:r>
-      <w:r>
-        <w:t>and the road sign recognition tests</w:t>
+        <w:rPr>
+          <w:highlight w:val="yellow"/>
+        </w:rPr>
+        <w:t xml:space="preserve"> and the road sign recognition tests</w:t>
       </w:r>
     </w:p>
+    <w:tbl>
+      <w:tblPr>
+        <w:tblStyle w:val="TableGrid"/>
+        <w:tblW w:w="0" w:type="auto"/>
+        <w:tblLook w:val="04A0" w:firstRow="1" w:lastRow="0" w:firstColumn="1" w:lastColumn="0" w:noHBand="0" w:noVBand="1"/>
+      </w:tblPr>
+      <w:tblGrid>
+        <w:gridCol w:w="4508"/>
+        <w:gridCol w:w="4508"/>
+      </w:tblGrid>
+      <w:tr>
+        <w:tc>
+          <w:tcPr>
+            <w:tcW w:w="9016" w:type="dxa"/>
+            <w:gridSpan w:val="2"/>
+            <w:shd w:val="clear" w:color="auto" w:fill="D9D9D9" w:themeFill="background1" w:themeFillShade="D9"/>
+          </w:tcPr>
+          <w:p>
+            <w:pPr>
+              <w:rPr>
+                <w:b/>
+                <w:bCs/>
+              </w:rPr>
+            </w:pPr>
+            <w:r>
+              <w:rPr>
+                <w:b/>
+                <w:bCs/>
+              </w:rPr>
+              <w:t>General Requirements</w:t>
+            </w:r>
+          </w:p>
+        </w:tc>
+      </w:tr>
+      <w:tr>
+        <w:tc>
+          <w:tcPr>
+            <w:tcW w:w="4508" w:type="dxa"/>
+          </w:tcPr>
+          <w:p>
+            <w:r>
+              <w:t>Functional</w:t>
+            </w:r>
+          </w:p>
+          <w:p>
+            <w:pPr>
+              <w:pStyle w:val="ListParagraph"/>
+              <w:numPr>
+                <w:ilvl w:val="0"/>
+                <w:numId w:val="3"/>
+              </w:numPr>
+            </w:pPr>
+            <w:r>
+              <w:t>The tests will collect a score based on performance of the patient</w:t>
+            </w:r>
+          </w:p>
+          <w:p>
+            <w:pPr>
+              <w:pStyle w:val="ListParagraph"/>
+              <w:numPr>
+                <w:ilvl w:val="0"/>
+                <w:numId w:val="3"/>
+              </w:numPr>
+            </w:pPr>
+            <w:r>
+              <w:t>The score should be affected by the time limit set beforehand</w:t>
+            </w:r>
+          </w:p>
+          <w:p>
+            <w:pPr>
+              <w:pStyle w:val="ListParagraph"/>
+              <w:numPr>
+                <w:ilvl w:val="0"/>
+                <w:numId w:val="3"/>
+              </w:numPr>
+            </w:pPr>
+            <w:r>
+              <w:t xml:space="preserve">All mouse movements </w:t>
+            </w:r>
+            <w:r>
+              <w:t>should be logged</w:t>
+            </w:r>
+          </w:p>
+          <w:p>
+            <w:pPr>
+              <w:pStyle w:val="ListParagraph"/>
+              <w:numPr>
+                <w:ilvl w:val="0"/>
+                <w:numId w:val="3"/>
+              </w:numPr>
+            </w:pPr>
+            <w:r>
+              <w:t>Instructions from the SDSA manual must be shown beforehand</w:t>
+            </w:r>
+            <w:r>
+              <w:t xml:space="preserve"> </w:t>
+            </w:r>
+          </w:p>
+        </w:tc>
+        <w:tc>
+          <w:tcPr>
+            <w:tcW w:w="4508" w:type="dxa"/>
+          </w:tcPr>
+          <w:p>
+            <w:r>
+              <w:t>Non-Functional</w:t>
+            </w:r>
+          </w:p>
+          <w:p>
+            <w:pPr>
+              <w:pStyle w:val="ListParagraph"/>
+              <w:numPr>
+                <w:ilvl w:val="0"/>
+                <w:numId w:val="3"/>
+              </w:numPr>
+            </w:pPr>
+            <w:r>
+              <w:t xml:space="preserve">The score will be altered by time taken, wrong answers and will make use of the algorithm provided </w:t>
+            </w:r>
+          </w:p>
+          <w:p>
+            <w:pPr>
+              <w:pStyle w:val="ListParagraph"/>
+              <w:numPr>
+                <w:ilvl w:val="0"/>
+                <w:numId w:val="3"/>
+              </w:numPr>
+            </w:pPr>
+            <w:r>
+              <w:t>The time limit will not shut down the games however will affect score if exceeded – should not affect gameplay</w:t>
+            </w:r>
+          </w:p>
+          <w:p>
+            <w:pPr>
+              <w:pStyle w:val="ListParagraph"/>
+              <w:numPr>
+                <w:ilvl w:val="0"/>
+                <w:numId w:val="3"/>
+              </w:numPr>
+            </w:pPr>
+            <w:r>
+              <w:t>Instructions can be repeated once more if required</w:t>
+            </w:r>
+          </w:p>
+        </w:tc>
+      </w:tr>
+    </w:tbl>
+    <w:p/>
+    <w:tbl>
+      <w:tblPr>
+        <w:tblStyle w:val="TableGrid"/>
+        <w:tblW w:w="0" w:type="auto"/>
+        <w:tblLook w:val="04A0" w:firstRow="1" w:lastRow="0" w:firstColumn="1" w:lastColumn="0" w:noHBand="0" w:noVBand="1"/>
+      </w:tblPr>
+      <w:tblGrid>
+        <w:gridCol w:w="4508"/>
+        <w:gridCol w:w="4508"/>
+      </w:tblGrid>
+      <w:tr>
+        <w:tc>
+          <w:tcPr>
+            <w:tcW w:w="9016" w:type="dxa"/>
+            <w:gridSpan w:val="2"/>
+            <w:shd w:val="clear" w:color="auto" w:fill="D9D9D9" w:themeFill="background1" w:themeFillShade="D9"/>
+          </w:tcPr>
+          <w:p>
+            <w:pPr>
+              <w:rPr>
+                <w:b/>
+                <w:bCs/>
+              </w:rPr>
+            </w:pPr>
+            <w:r>
+              <w:rPr>
+                <w:b/>
+                <w:bCs/>
+              </w:rPr>
+              <w:t>Game 1 - Dot</w:t>
+            </w:r>
+          </w:p>
+        </w:tc>
+      </w:tr>
+      <w:tr>
+        <w:tc>
+          <w:tcPr>
+            <w:tcW w:w="4508" w:type="dxa"/>
+          </w:tcPr>
+          <w:p>
+            <w:r>
+              <w:t>Functional</w:t>
+            </w:r>
+          </w:p>
+          <w:p>
+            <w:pPr>
+              <w:pStyle w:val="ListParagraph"/>
+              <w:numPr>
+                <w:ilvl w:val="0"/>
+                <w:numId w:val="3"/>
+              </w:numPr>
+            </w:pPr>
+            <w:r>
+              <w:t>The game should highlight when a dot has been clicked</w:t>
+            </w:r>
+          </w:p>
+          <w:p>
+            <w:pPr>
+              <w:pStyle w:val="ListParagraph"/>
+              <w:numPr>
+                <w:ilvl w:val="0"/>
+                <w:numId w:val="3"/>
+              </w:numPr>
+            </w:pPr>
+            <w:r>
+              <w:t>The user should be able to go back to previous quadrants</w:t>
+            </w:r>
+          </w:p>
+        </w:tc>
+        <w:tc>
+          <w:tcPr>
+            <w:tcW w:w="4508" w:type="dxa"/>
+          </w:tcPr>
+          <w:p>
+            <w:r>
+              <w:t>Non-Functional</w:t>
+            </w:r>
+          </w:p>
+          <w:p>
+            <w:pPr>
+              <w:pStyle w:val="ListParagraph"/>
+              <w:numPr>
+                <w:ilvl w:val="0"/>
+                <w:numId w:val="3"/>
+              </w:numPr>
+            </w:pPr>
+            <w:r>
+              <w:t xml:space="preserve">The game screen should be split into quadrants </w:t>
+            </w:r>
+          </w:p>
+          <w:p>
+            <w:pPr>
+              <w:pStyle w:val="ListParagraph"/>
+              <w:numPr>
+                <w:ilvl w:val="0"/>
+                <w:numId w:val="3"/>
+              </w:numPr>
+            </w:pPr>
+            <w:r>
+              <w:t xml:space="preserve">To change screen users can press buttons to navigate </w:t>
+            </w:r>
+          </w:p>
+        </w:tc>
+      </w:tr>
+    </w:tbl>
+    <w:p/>
+    <w:tbl>
+      <w:tblPr>
+        <w:tblStyle w:val="TableGrid"/>
+        <w:tblW w:w="0" w:type="auto"/>
+        <w:tblLook w:val="04A0" w:firstRow="1" w:lastRow="0" w:firstColumn="1" w:lastColumn="0" w:noHBand="0" w:noVBand="1"/>
+      </w:tblPr>
+      <w:tblGrid>
+        <w:gridCol w:w="4508"/>
+        <w:gridCol w:w="4508"/>
+      </w:tblGrid>
+      <w:tr>
+        <w:tc>
+          <w:tcPr>
+            <w:tcW w:w="9016" w:type="dxa"/>
+            <w:gridSpan w:val="2"/>
+            <w:shd w:val="clear" w:color="auto" w:fill="D9D9D9" w:themeFill="background1" w:themeFillShade="D9"/>
+          </w:tcPr>
+          <w:p>
+            <w:pPr>
+              <w:rPr>
+                <w:b/>
+                <w:bCs/>
+              </w:rPr>
+            </w:pPr>
+            <w:r>
+              <w:rPr>
+                <w:b/>
+                <w:bCs/>
+              </w:rPr>
+              <w:t>Game 2 – Road Signs</w:t>
+            </w:r>
+          </w:p>
+        </w:tc>
+      </w:tr>
+      <w:tr>
+        <w:tc>
+          <w:tcPr>
+            <w:tcW w:w="4508" w:type="dxa"/>
+          </w:tcPr>
+          <w:p>
+            <w:r>
+              <w:t>Functional</w:t>
+            </w:r>
+          </w:p>
+          <w:p>
+            <w:pPr>
+              <w:pStyle w:val="ListParagraph"/>
+              <w:numPr>
+                <w:ilvl w:val="0"/>
+                <w:numId w:val="3"/>
+              </w:numPr>
+            </w:pPr>
+            <w:r>
+              <w:t xml:space="preserve">User should be able to compare road signs vs situations </w:t>
+            </w:r>
+          </w:p>
+        </w:tc>
+        <w:tc>
+          <w:tcPr>
+            <w:tcW w:w="4508" w:type="dxa"/>
+          </w:tcPr>
+          <w:p>
+            <w:r>
+              <w:t>Non-Functional</w:t>
+            </w:r>
+          </w:p>
+          <w:p>
+            <w:pPr>
+              <w:pStyle w:val="ListParagraph"/>
+              <w:numPr>
+                <w:ilvl w:val="0"/>
+                <w:numId w:val="3"/>
+              </w:numPr>
+            </w:pPr>
+            <w:r>
+              <w:t>The user will be shown all situations and then allow a road sign to be dragged onto it</w:t>
+            </w:r>
+            <w:bookmarkStart w:id="0" w:name="_GoBack"/>
+            <w:bookmarkEnd w:id="0"/>
+          </w:p>
+        </w:tc>
+      </w:tr>
+    </w:tbl>
+    <w:p/>
+    <w:tbl>
+      <w:tblPr>
+        <w:tblStyle w:val="TableGrid"/>
+        <w:tblW w:w="0" w:type="auto"/>
+        <w:tblLook w:val="04A0" w:firstRow="1" w:lastRow="0" w:firstColumn="1" w:lastColumn="0" w:noHBand="0" w:noVBand="1"/>
+      </w:tblPr>
+      <w:tblGrid>
+        <w:gridCol w:w="4508"/>
+        <w:gridCol w:w="4508"/>
+      </w:tblGrid>
+      <w:tr>
+        <w:tc>
+          <w:tcPr>
+            <w:tcW w:w="9016" w:type="dxa"/>
+            <w:gridSpan w:val="2"/>
+            <w:shd w:val="clear" w:color="auto" w:fill="D9D9D9" w:themeFill="background1" w:themeFillShade="D9"/>
+          </w:tcPr>
+          <w:p>
+            <w:pPr>
+              <w:rPr>
+                <w:b/>
+                <w:bCs/>
+              </w:rPr>
+            </w:pPr>
+            <w:r>
+              <w:rPr>
+                <w:b/>
+                <w:bCs/>
+              </w:rPr>
+              <w:t>Game</w:t>
+            </w:r>
+            <w:r>
+              <w:rPr>
+                <w:b/>
+                <w:bCs/>
+              </w:rPr>
+              <w:t xml:space="preserve"> 3 and 4</w:t>
+            </w:r>
+            <w:r>
+              <w:rPr>
+                <w:b/>
+                <w:bCs/>
+              </w:rPr>
+              <w:t xml:space="preserve"> – Car and Roundabout </w:t>
+            </w:r>
+          </w:p>
+        </w:tc>
+      </w:tr>
+      <w:tr>
+        <w:tc>
+          <w:tcPr>
+            <w:tcW w:w="4508" w:type="dxa"/>
+          </w:tcPr>
+          <w:p>
+            <w:r>
+              <w:t>Functional</w:t>
+            </w:r>
+          </w:p>
+          <w:p>
+            <w:pPr>
+              <w:pStyle w:val="ListParagraph"/>
+              <w:numPr>
+                <w:ilvl w:val="0"/>
+                <w:numId w:val="3"/>
+              </w:numPr>
+            </w:pPr>
+            <w:r>
+              <w:t>The user should be able to assign the correct card to the correct space</w:t>
+            </w:r>
+          </w:p>
+        </w:tc>
+        <w:tc>
+          <w:tcPr>
+            <w:tcW w:w="4508" w:type="dxa"/>
+          </w:tcPr>
+          <w:p>
+            <w:r>
+              <w:t>Non-Functional</w:t>
+            </w:r>
+          </w:p>
+          <w:p>
+            <w:pPr>
+              <w:pStyle w:val="ListParagraph"/>
+              <w:numPr>
+                <w:ilvl w:val="0"/>
+                <w:numId w:val="3"/>
+              </w:numPr>
+            </w:pPr>
+            <w:r>
+              <w:t>The view will be placed in a 5x5 grid and will use drag and drop for selection</w:t>
+            </w:r>
+          </w:p>
+          <w:p>
+            <w:pPr>
+              <w:pStyle w:val="ListParagraph"/>
+              <w:numPr>
+                <w:ilvl w:val="0"/>
+                <w:numId w:val="3"/>
+              </w:numPr>
+            </w:pPr>
+            <w:r>
+              <w:t>The cards will be randomised and will also feature a “no fit” area</w:t>
+            </w:r>
+          </w:p>
+        </w:tc>
+      </w:tr>
+    </w:tbl>
+    <w:p/>
+    <w:p/>
+    <w:p/>
+    <w:tbl>
+      <w:tblPr>
+        <w:tblStyle w:val="TableGrid"/>
+        <w:tblW w:w="0" w:type="auto"/>
+        <w:tblLook w:val="04A0" w:firstRow="1" w:lastRow="0" w:firstColumn="1" w:lastColumn="0" w:noHBand="0" w:noVBand="1"/>
+      </w:tblPr>
+      <w:tblGrid>
+        <w:gridCol w:w="4508"/>
+        <w:gridCol w:w="4508"/>
+      </w:tblGrid>
+      <w:tr>
+        <w:tc>
+          <w:tcPr>
+            <w:tcW w:w="9016" w:type="dxa"/>
+            <w:gridSpan w:val="2"/>
+            <w:shd w:val="clear" w:color="auto" w:fill="D9D9D9" w:themeFill="background1" w:themeFillShade="D9"/>
+          </w:tcPr>
+          <w:p>
+            <w:pPr>
+              <w:rPr>
+                <w:b/>
+                <w:bCs/>
+              </w:rPr>
+            </w:pPr>
+            <w:r>
+              <w:rPr>
+                <w:b/>
+                <w:bCs/>
+              </w:rPr>
+              <w:lastRenderedPageBreak/>
+              <w:t>O</w:t>
+            </w:r>
+            <w:r>
+              <w:rPr>
+                <w:b/>
+                <w:bCs/>
+              </w:rPr>
+              <w:t>verall</w:t>
+            </w:r>
+            <w:r>
+              <w:rPr>
+                <w:b/>
+                <w:bCs/>
+              </w:rPr>
+              <w:t xml:space="preserve"> Games</w:t>
+            </w:r>
+          </w:p>
+        </w:tc>
+      </w:tr>
+      <w:tr>
+        <w:tc>
+          <w:tcPr>
+            <w:tcW w:w="4508" w:type="dxa"/>
+          </w:tcPr>
+          <w:p>
+            <w:r>
+              <w:t>Functional</w:t>
+            </w:r>
+          </w:p>
+          <w:p>
+            <w:pPr>
+              <w:pStyle w:val="ListParagraph"/>
+              <w:numPr>
+                <w:ilvl w:val="0"/>
+                <w:numId w:val="3"/>
+              </w:numPr>
+            </w:pPr>
+            <w:r>
+              <w:t>Each game will be time limited and should be in order</w:t>
+            </w:r>
+          </w:p>
+          <w:p>
+            <w:pPr>
+              <w:pStyle w:val="ListParagraph"/>
+              <w:numPr>
+                <w:ilvl w:val="0"/>
+                <w:numId w:val="3"/>
+              </w:numPr>
+            </w:pPr>
+            <w:r>
+              <w:t xml:space="preserve">Feedback should be provided </w:t>
+            </w:r>
+          </w:p>
+          <w:p>
+            <w:pPr>
+              <w:pStyle w:val="ListParagraph"/>
+              <w:numPr>
+                <w:ilvl w:val="0"/>
+                <w:numId w:val="3"/>
+              </w:numPr>
+            </w:pPr>
+            <w:r>
+              <w:t>Images used will be royalty free</w:t>
+            </w:r>
+          </w:p>
+          <w:p>
+            <w:pPr>
+              <w:pStyle w:val="ListParagraph"/>
+              <w:numPr>
+                <w:ilvl w:val="0"/>
+                <w:numId w:val="3"/>
+              </w:numPr>
+            </w:pPr>
+            <w:r>
+              <w:t>Score should be saved to a database along with patient details</w:t>
+            </w:r>
+          </w:p>
+        </w:tc>
+        <w:tc>
+          <w:tcPr>
+            <w:tcW w:w="4508" w:type="dxa"/>
+          </w:tcPr>
+          <w:p>
+            <w:r>
+              <w:t>Non-Functional</w:t>
+            </w:r>
+          </w:p>
+          <w:p>
+            <w:pPr>
+              <w:pStyle w:val="ListParagraph"/>
+              <w:numPr>
+                <w:ilvl w:val="0"/>
+                <w:numId w:val="3"/>
+              </w:numPr>
+            </w:pPr>
+            <w:r>
+              <w:t>Time limits will be set as per the SDSA manual</w:t>
+            </w:r>
+          </w:p>
+          <w:p>
+            <w:pPr>
+              <w:pStyle w:val="ListParagraph"/>
+              <w:numPr>
+                <w:ilvl w:val="0"/>
+                <w:numId w:val="3"/>
+              </w:numPr>
+            </w:pPr>
+            <w:r>
+              <w:t>The feedback will only be presented after the test has concluded</w:t>
+            </w:r>
+          </w:p>
+          <w:p>
+            <w:pPr>
+              <w:pStyle w:val="ListParagraph"/>
+              <w:numPr>
+                <w:ilvl w:val="0"/>
+                <w:numId w:val="3"/>
+              </w:numPr>
+            </w:pPr>
+            <w:r>
+              <w:t>Images should conform to the GNU General Public License (GPL)</w:t>
+            </w:r>
+          </w:p>
+        </w:tc>
+      </w:tr>
+    </w:tbl>
+    <w:p/>
+    <w:tbl>
+      <w:tblPr>
+        <w:tblStyle w:val="TableGrid"/>
+        <w:tblW w:w="0" w:type="auto"/>
+        <w:tblLook w:val="04A0" w:firstRow="1" w:lastRow="0" w:firstColumn="1" w:lastColumn="0" w:noHBand="0" w:noVBand="1"/>
+      </w:tblPr>
+      <w:tblGrid>
+        <w:gridCol w:w="4508"/>
+        <w:gridCol w:w="4508"/>
+      </w:tblGrid>
+      <w:tr>
+        <w:tc>
+          <w:tcPr>
+            <w:tcW w:w="9016" w:type="dxa"/>
+            <w:gridSpan w:val="2"/>
+            <w:shd w:val="clear" w:color="auto" w:fill="D9D9D9" w:themeFill="background1" w:themeFillShade="D9"/>
+          </w:tcPr>
+          <w:p>
+            <w:pPr>
+              <w:rPr>
+                <w:b/>
+                <w:bCs/>
+              </w:rPr>
+            </w:pPr>
+            <w:r>
+              <w:rPr>
+                <w:b/>
+                <w:bCs/>
+              </w:rPr>
+              <w:t>Login</w:t>
+            </w:r>
+          </w:p>
+        </w:tc>
+      </w:tr>
+      <w:tr>
+        <w:tc>
+          <w:tcPr>
+            <w:tcW w:w="4508" w:type="dxa"/>
+          </w:tcPr>
+          <w:p>
+            <w:r>
+              <w:t>Functional</w:t>
+            </w:r>
+          </w:p>
+          <w:p>
+            <w:pPr>
+              <w:pStyle w:val="ListParagraph"/>
+              <w:numPr>
+                <w:ilvl w:val="0"/>
+                <w:numId w:val="3"/>
+              </w:numPr>
+            </w:pPr>
+            <w:r>
+              <w:t xml:space="preserve">The clinician should have a screen where patient data and country preference is added before test commences </w:t>
+            </w:r>
+          </w:p>
+        </w:tc>
+        <w:tc>
+          <w:tcPr>
+            <w:tcW w:w="4508" w:type="dxa"/>
+          </w:tcPr>
+          <w:p>
+            <w:r>
+              <w:t>Non-Functional</w:t>
+            </w:r>
+          </w:p>
+          <w:p>
+            <w:pPr>
+              <w:pStyle w:val="ListParagraph"/>
+              <w:numPr>
+                <w:ilvl w:val="0"/>
+                <w:numId w:val="3"/>
+              </w:numPr>
+            </w:pPr>
+            <w:r>
+              <w:t>A screen will show when the device is in test mode</w:t>
+            </w:r>
+          </w:p>
+        </w:tc>
+      </w:tr>
+    </w:tbl>
+    <w:p/>
     <w:sectPr>
       <w:pgSz w:w="11906" w:h="16838"/>
       <w:pgMar w:top="1440" w:right="1440" w:bottom="1440" w:left="1440" w:header="708" w:footer="708" w:gutter="0"/>
@@ -164,6 +891,56 @@
 </w:document>
 </file>
 
+<file path=word/endnotes.xml><?xml version="1.0" encoding="utf-8"?>
+<w:endnotes xmlns:wpc="http://schemas.microsoft.com/office/word/2010/wordprocessingCanvas" xmlns:cx="http://schemas.microsoft.com/office/drawing/2014/chartex" xmlns:cx1="http://schemas.microsoft.com/office/drawing/2015/9/8/chartex" xmlns:mc="http://schemas.openxmlformats.org/markup-compatibility/2006" xmlns:o="urn:schemas-microsoft-com:office:office" xmlns:r="http://schemas.openxmlformats.org/officeDocument/2006/relationships" xmlns:m="http://schemas.openxmlformats.org/officeDocument/2006/math" xmlns:v="urn:schemas-microsoft-com:vml" xmlns:wp14="http://schemas.microsoft.com/office/word/2010/wordprocessingDrawing" xmlns:wp="http://schemas.openxmlformats.org/drawingml/2006/wordprocessingDrawing" xmlns:w10="urn:schemas-microsoft-com:office:word" xmlns:w="http://schemas.openxmlformats.org/wordprocessingml/2006/main" xmlns:w14="http://schemas.microsoft.com/office/word/2010/wordml" xmlns:w15="http://schemas.microsoft.com/office/word/2012/wordml" xmlns:w16se="http://schemas.microsoft.com/office/word/2015/wordml/symex" xmlns:wpg="http://schemas.microsoft.com/office/word/2010/wordprocessingGroup" xmlns:wpi="http://schemas.microsoft.com/office/word/2010/wordprocessingInk" xmlns:wne="http://schemas.microsoft.com/office/word/2006/wordml" xmlns:wps="http://schemas.microsoft.com/office/word/2010/wordprocessingShape" mc:Ignorable="w14 w15 w16se wp14">
+  <w:endnote w:type="separator" w:id="-1">
+    <w:p>
+      <w:pPr>
+        <w:spacing w:after="0" w:line="240" w:lineRule="auto"/>
+      </w:pPr>
+      <w:r>
+        <w:separator/>
+      </w:r>
+    </w:p>
+  </w:endnote>
+  <w:endnote w:type="continuationSeparator" w:id="0">
+    <w:p>
+      <w:pPr>
+        <w:spacing w:after="0" w:line="240" w:lineRule="auto"/>
+      </w:pPr>
+      <w:r>
+        <w:continuationSeparator/>
+      </w:r>
+    </w:p>
+  </w:endnote>
+</w:endnotes>
+</file>
+
+<file path=word/footnotes.xml><?xml version="1.0" encoding="utf-8"?>
+<w:footnotes xmlns:wpc="http://schemas.microsoft.com/office/word/2010/wordprocessingCanvas" xmlns:cx="http://schemas.microsoft.com/office/drawing/2014/chartex" xmlns:cx1="http://schemas.microsoft.com/office/drawing/2015/9/8/chartex" xmlns:mc="http://schemas.openxmlformats.org/markup-compatibility/2006" xmlns:o="urn:schemas-microsoft-com:office:office" xmlns:r="http://schemas.openxmlformats.org/officeDocument/2006/relationships" xmlns:m="http://schemas.openxmlformats.org/officeDocument/2006/math" xmlns:v="urn:schemas-microsoft-com:vml" xmlns:wp14="http://schemas.microsoft.com/office/word/2010/wordprocessingDrawing" xmlns:wp="http://schemas.openxmlformats.org/drawingml/2006/wordprocessingDrawing" xmlns:w10="urn:schemas-microsoft-com:office:word" xmlns:w="http://schemas.openxmlformats.org/wordprocessingml/2006/main" xmlns:w14="http://schemas.microsoft.com/office/word/2010/wordml" xmlns:w15="http://schemas.microsoft.com/office/word/2012/wordml" xmlns:w16se="http://schemas.microsoft.com/office/word/2015/wordml/symex" xmlns:wpg="http://schemas.microsoft.com/office/word/2010/wordprocessingGroup" xmlns:wpi="http://schemas.microsoft.com/office/word/2010/wordprocessingInk" xmlns:wne="http://schemas.microsoft.com/office/word/2006/wordml" xmlns:wps="http://schemas.microsoft.com/office/word/2010/wordprocessingShape" mc:Ignorable="w14 w15 w16se wp14">
+  <w:footnote w:type="separator" w:id="-1">
+    <w:p>
+      <w:pPr>
+        <w:spacing w:after="0" w:line="240" w:lineRule="auto"/>
+      </w:pPr>
+      <w:r>
+        <w:separator/>
+      </w:r>
+    </w:p>
+  </w:footnote>
+  <w:footnote w:type="continuationSeparator" w:id="0">
+    <w:p>
+      <w:pPr>
+        <w:spacing w:after="0" w:line="240" w:lineRule="auto"/>
+      </w:pPr>
+      <w:r>
+        <w:continuationSeparator/>
+      </w:r>
+    </w:p>
+  </w:footnote>
+</w:footnotes>
+</file>
+
 <file path=word/numbering.xml><?xml version="1.0" encoding="utf-8"?>
 <w:numbering xmlns:wpc="http://schemas.microsoft.com/office/word/2010/wordprocessingCanvas" xmlns:cx="http://schemas.microsoft.com/office/drawing/2014/chartex" xmlns:cx1="http://schemas.microsoft.com/office/drawing/2015/9/8/chartex" xmlns:mc="http://schemas.openxmlformats.org/markup-compatibility/2006" xmlns:o="urn:schemas-microsoft-com:office:office" xmlns:r="http://schemas.openxmlformats.org/officeDocument/2006/relationships" xmlns:m="http://schemas.openxmlformats.org/officeDocument/2006/math" xmlns:v="urn:schemas-microsoft-com:vml" xmlns:wp14="http://schemas.microsoft.com/office/word/2010/wordprocessingDrawing" xmlns:wp="http://schemas.openxmlformats.org/drawingml/2006/wordprocessingDrawing" xmlns:w10="urn:schemas-microsoft-com:office:word" xmlns:w="http://schemas.openxmlformats.org/wordprocessingml/2006/main" xmlns:w14="http://schemas.microsoft.com/office/word/2010/wordml" xmlns:w15="http://schemas.microsoft.com/office/word/2012/wordml" xmlns:w16se="http://schemas.microsoft.com/office/word/2015/wordml/symex" xmlns:wpg="http://schemas.microsoft.com/office/word/2010/wordprocessingGroup" xmlns:wpi="http://schemas.microsoft.com/office/word/2010/wordprocessingInk" xmlns:wne="http://schemas.microsoft.com/office/word/2006/wordml" xmlns:wps="http://schemas.microsoft.com/office/word/2010/wordprocessingShape" mc:Ignorable="w14 w15 w16se wp14">
   <w:abstractNum w:abstractNumId="0" w15:restartNumberingAfterBreak="0">
@@ -392,11 +1169,127 @@
       </w:rPr>
     </w:lvl>
   </w:abstractNum>
+  <w:abstractNum w:abstractNumId="2" w15:restartNumberingAfterBreak="0">
+    <w:nsid w:val="35C74AE2"/>
+    <w:multiLevelType w:val="hybridMultilevel"/>
+    <w:tmpl w:val="21F88DAC"/>
+    <w:lvl w:ilvl="0" w:tplc="08090001">
+      <w:start w:val="1"/>
+      <w:numFmt w:val="bullet"/>
+      <w:lvlText w:val=""/>
+      <w:lvlJc w:val="left"/>
+      <w:pPr>
+        <w:ind w:left="720" w:hanging="360"/>
+      </w:pPr>
+      <w:rPr>
+        <w:rFonts w:ascii="Symbol" w:hAnsi="Symbol" w:hint="default"/>
+      </w:rPr>
+    </w:lvl>
+    <w:lvl w:ilvl="1" w:tplc="08090003" w:tentative="1">
+      <w:start w:val="1"/>
+      <w:numFmt w:val="bullet"/>
+      <w:lvlText w:val="o"/>
+      <w:lvlJc w:val="left"/>
+      <w:pPr>
+        <w:ind w:left="1440" w:hanging="360"/>
+      </w:pPr>
+      <w:rPr>
+        <w:rFonts w:ascii="Courier New" w:hAnsi="Courier New" w:cs="Courier New" w:hint="default"/>
+      </w:rPr>
+    </w:lvl>
+    <w:lvl w:ilvl="2" w:tplc="08090005" w:tentative="1">
+      <w:start w:val="1"/>
+      <w:numFmt w:val="bullet"/>
+      <w:lvlText w:val=""/>
+      <w:lvlJc w:val="left"/>
+      <w:pPr>
+        <w:ind w:left="2160" w:hanging="360"/>
+      </w:pPr>
+      <w:rPr>
+        <w:rFonts w:ascii="Wingdings" w:hAnsi="Wingdings" w:hint="default"/>
+      </w:rPr>
+    </w:lvl>
+    <w:lvl w:ilvl="3" w:tplc="08090001" w:tentative="1">
+      <w:start w:val="1"/>
+      <w:numFmt w:val="bullet"/>
+      <w:lvlText w:val=""/>
+      <w:lvlJc w:val="left"/>
+      <w:pPr>
+        <w:ind w:left="2880" w:hanging="360"/>
+      </w:pPr>
+      <w:rPr>
+        <w:rFonts w:ascii="Symbol" w:hAnsi="Symbol" w:hint="default"/>
+      </w:rPr>
+    </w:lvl>
+    <w:lvl w:ilvl="4" w:tplc="08090003" w:tentative="1">
+      <w:start w:val="1"/>
+      <w:numFmt w:val="bullet"/>
+      <w:lvlText w:val="o"/>
+      <w:lvlJc w:val="left"/>
+      <w:pPr>
+        <w:ind w:left="3600" w:hanging="360"/>
+      </w:pPr>
+      <w:rPr>
+        <w:rFonts w:ascii="Courier New" w:hAnsi="Courier New" w:cs="Courier New" w:hint="default"/>
+      </w:rPr>
+    </w:lvl>
+    <w:lvl w:ilvl="5" w:tplc="08090005" w:tentative="1">
+      <w:start w:val="1"/>
+      <w:numFmt w:val="bullet"/>
+      <w:lvlText w:val=""/>
+      <w:lvlJc w:val="left"/>
+      <w:pPr>
+        <w:ind w:left="4320" w:hanging="360"/>
+      </w:pPr>
+      <w:rPr>
+        <w:rFonts w:ascii="Wingdings" w:hAnsi="Wingdings" w:hint="default"/>
+      </w:rPr>
+    </w:lvl>
+    <w:lvl w:ilvl="6" w:tplc="08090001" w:tentative="1">
+      <w:start w:val="1"/>
+      <w:numFmt w:val="bullet"/>
+      <w:lvlText w:val=""/>
+      <w:lvlJc w:val="left"/>
+      <w:pPr>
+        <w:ind w:left="5040" w:hanging="360"/>
+      </w:pPr>
+      <w:rPr>
+        <w:rFonts w:ascii="Symbol" w:hAnsi="Symbol" w:hint="default"/>
+      </w:rPr>
+    </w:lvl>
+    <w:lvl w:ilvl="7" w:tplc="08090003" w:tentative="1">
+      <w:start w:val="1"/>
+      <w:numFmt w:val="bullet"/>
+      <w:lvlText w:val="o"/>
+      <w:lvlJc w:val="left"/>
+      <w:pPr>
+        <w:ind w:left="5760" w:hanging="360"/>
+      </w:pPr>
+      <w:rPr>
+        <w:rFonts w:ascii="Courier New" w:hAnsi="Courier New" w:cs="Courier New" w:hint="default"/>
+      </w:rPr>
+    </w:lvl>
+    <w:lvl w:ilvl="8" w:tplc="08090005" w:tentative="1">
+      <w:start w:val="1"/>
+      <w:numFmt w:val="bullet"/>
+      <w:lvlText w:val=""/>
+      <w:lvlJc w:val="left"/>
+      <w:pPr>
+        <w:ind w:left="6480" w:hanging="360"/>
+      </w:pPr>
+      <w:rPr>
+        <w:rFonts w:ascii="Wingdings" w:hAnsi="Wingdings" w:hint="default"/>
+      </w:rPr>
+    </w:lvl>
+  </w:abstractNum>
   <w:num w:numId="1">
     <w:abstractNumId w:val="1"/>
   </w:num>
   <w:num w:numId="2">
     <w:abstractNumId w:val="0"/>
+  </w:num>
+  <w:num w:numId="3">
+    <w:abstractNumId w:val="2"/>
   </w:num>
 </w:numbering>
 </file>
@@ -833,6 +1726,108 @@
       <w:contextualSpacing/>
     </w:pPr>
   </w:style>
+  <w:style w:type="table" w:styleId="TableGrid">
+    <w:name w:val="Table Grid"/>
+    <w:basedOn w:val="TableNormal"/>
+    <w:uiPriority w:val="39"/>
+    <w:rsid w:val="00350396"/>
+    <w:pPr>
+      <w:spacing w:after="0" w:line="240" w:lineRule="auto"/>
+    </w:pPr>
+    <w:tblPr>
+      <w:tblBorders>
+        <w:top w:val="single" w:sz="4" w:space="0" w:color="auto"/>
+        <w:left w:val="single" w:sz="4" w:space="0" w:color="auto"/>
+        <w:bottom w:val="single" w:sz="4" w:space="0" w:color="auto"/>
+        <w:right w:val="single" w:sz="4" w:space="0" w:color="auto"/>
+        <w:insideH w:val="single" w:sz="4" w:space="0" w:color="auto"/>
+        <w:insideV w:val="single" w:sz="4" w:space="0" w:color="auto"/>
+      </w:tblBorders>
+    </w:tblPr>
+  </w:style>
+  <w:style w:type="paragraph" w:styleId="Header">
+    <w:name w:val="header"/>
+    <w:basedOn w:val="Normal"/>
+    <w:link w:val="HeaderChar"/>
+    <w:uiPriority w:val="99"/>
+    <w:unhideWhenUsed/>
+    <w:rsid w:val="00350396"/>
+    <w:pPr>
+      <w:tabs>
+        <w:tab w:val="center" w:pos="4513"/>
+        <w:tab w:val="right" w:pos="9026"/>
+      </w:tabs>
+      <w:spacing w:after="0" w:line="240" w:lineRule="auto"/>
+    </w:pPr>
+  </w:style>
+  <w:style w:type="character" w:customStyle="1" w:styleId="HeaderChar">
+    <w:name w:val="Header Char"/>
+    <w:basedOn w:val="DefaultParagraphFont"/>
+    <w:link w:val="Header"/>
+    <w:uiPriority w:val="99"/>
+    <w:rsid w:val="00350396"/>
+  </w:style>
+  <w:style w:type="paragraph" w:styleId="Footer">
+    <w:name w:val="footer"/>
+    <w:basedOn w:val="Normal"/>
+    <w:link w:val="FooterChar"/>
+    <w:uiPriority w:val="99"/>
+    <w:unhideWhenUsed/>
+    <w:rsid w:val="00350396"/>
+    <w:pPr>
+      <w:tabs>
+        <w:tab w:val="center" w:pos="4513"/>
+        <w:tab w:val="right" w:pos="9026"/>
+      </w:tabs>
+      <w:spacing w:after="0" w:line="240" w:lineRule="auto"/>
+    </w:pPr>
+  </w:style>
+  <w:style w:type="character" w:customStyle="1" w:styleId="FooterChar">
+    <w:name w:val="Footer Char"/>
+    <w:basedOn w:val="DefaultParagraphFont"/>
+    <w:link w:val="Footer"/>
+    <w:uiPriority w:val="99"/>
+    <w:rsid w:val="00350396"/>
+  </w:style>
+  <w:style w:type="paragraph" w:styleId="FootnoteText">
+    <w:name w:val="footnote text"/>
+    <w:basedOn w:val="Normal"/>
+    <w:link w:val="FootnoteTextChar"/>
+    <w:uiPriority w:val="99"/>
+    <w:semiHidden/>
+    <w:unhideWhenUsed/>
+    <w:rsid w:val="00350396"/>
+    <w:pPr>
+      <w:spacing w:after="0" w:line="240" w:lineRule="auto"/>
+    </w:pPr>
+    <w:rPr>
+      <w:sz w:val="20"/>
+      <w:szCs w:val="20"/>
+    </w:rPr>
+  </w:style>
+  <w:style w:type="character" w:customStyle="1" w:styleId="FootnoteTextChar">
+    <w:name w:val="Footnote Text Char"/>
+    <w:basedOn w:val="DefaultParagraphFont"/>
+    <w:link w:val="FootnoteText"/>
+    <w:uiPriority w:val="99"/>
+    <w:semiHidden/>
+    <w:rsid w:val="00350396"/>
+    <w:rPr>
+      <w:sz w:val="20"/>
+      <w:szCs w:val="20"/>
+    </w:rPr>
+  </w:style>
+  <w:style w:type="character" w:styleId="FootnoteReference">
+    <w:name w:val="footnote reference"/>
+    <w:basedOn w:val="DefaultParagraphFont"/>
+    <w:uiPriority w:val="99"/>
+    <w:semiHidden/>
+    <w:unhideWhenUsed/>
+    <w:rsid w:val="00350396"/>
+    <w:rPr>
+      <w:vertAlign w:val="superscript"/>
+    </w:rPr>
+  </w:style>
 </w:styles>
 </file>
 
@@ -1095,4 +2090,16 @@
     </a:ext>
   </a:extLst>
 </a:theme>
+</file>
+
+<file path=customXml/item1.xml><?xml version="1.0" encoding="utf-8"?>
+<b:Sources xmlns:b="http://schemas.openxmlformats.org/officeDocument/2006/bibliography" xmlns="http://schemas.openxmlformats.org/officeDocument/2006/bibliography" SelectedStyle="\APASixthEditionOfficeOnline.xsl" StyleName="APA" Version="6"/>
+</file>
+
+<file path=customXml/itemProps1.xml><?xml version="1.0" encoding="utf-8"?>
+<ds:datastoreItem xmlns:ds="http://schemas.openxmlformats.org/officeDocument/2006/customXml" ds:itemID="{F54105BB-79EF-405E-A6AB-6A2AC33DEBE3}">
+  <ds:schemaRefs>
+    <ds:schemaRef ds:uri="http://schemas.openxmlformats.org/officeDocument/2006/bibliography"/>
+  </ds:schemaRefs>
+</ds:datastoreItem>
 </file>
</xml_diff>